<commit_message>
Fixed an error in the BlackBox Test
</commit_message>
<xml_diff>
--- a/PackScheduler/project-doc/CSC216_L9_BBTP.docx
+++ b/PackScheduler/project-doc/CSC216_L9_BBTP.docx
@@ -14,8 +14,10 @@
         <w:t>Lab 0</w:t>
       </w:r>
       <w:r>
-        <w:t>8</w:t>
+        <w:t>9</w:t>
       </w:r>
+      <w:bookmarkStart w:id="1" w:name="_GoBack"/>
+      <w:bookmarkEnd w:id="1"/>
       <w:r>
         <w:t>: Black Box Test Plan</w:t>
       </w:r>
@@ -25,8 +27,8 @@
         <w:pStyle w:val="Heading2"/>
         <w:contextualSpacing w:val="0"/>
       </w:pPr>
-      <w:bookmarkStart w:id="1" w:name="_68rn3s2fl7x0" w:colFirst="0" w:colLast="0"/>
-      <w:bookmarkEnd w:id="1"/>
+      <w:bookmarkStart w:id="2" w:name="_68rn3s2fl7x0" w:colFirst="0" w:colLast="0"/>
+      <w:bookmarkEnd w:id="2"/>
       <w:r>
         <w:t>Test Overview</w:t>
       </w:r>
@@ -665,7 +667,6 @@
               <w:spacing w:line="240" w:lineRule="auto"/>
             </w:pPr>
             <w:r>
-              <w:lastRenderedPageBreak/>
               <w:t>T3: Load Student Directory</w:t>
             </w:r>
           </w:p>
@@ -1563,7 +1564,6 @@
               <w:spacing w:line="240" w:lineRule="auto"/>
             </w:pPr>
             <w:r>
-              <w:lastRenderedPageBreak/>
               <w:t xml:space="preserve">T6: Add Invalid Student - no id </w:t>
             </w:r>
           </w:p>
@@ -2300,7 +2300,6 @@
               <w:spacing w:line="240" w:lineRule="auto"/>
             </w:pPr>
             <w:r>
-              <w:lastRenderedPageBreak/>
               <w:t>T8: Add Invalid Student - invalid email</w:t>
             </w:r>
           </w:p>
@@ -3056,7 +3055,6 @@
               <w:spacing w:line="240" w:lineRule="auto"/>
             </w:pPr>
             <w:r>
-              <w:lastRenderedPageBreak/>
               <w:t>T10: Add Invalid Student - zero max credits</w:t>
             </w:r>
           </w:p>
@@ -4904,7 +4902,6 @@
               <w:spacing w:line="240" w:lineRule="auto"/>
             </w:pPr>
             <w:r>
-              <w:lastRenderedPageBreak/>
               <w:t>T15: Remove Student - no selection</w:t>
             </w:r>
           </w:p>
@@ -6505,7 +6502,6 @@
               <w:spacing w:line="240" w:lineRule="auto"/>
             </w:pPr>
             <w:r>
-              <w:lastRenderedPageBreak/>
               <w:t>T22: Course Catalog view</w:t>
             </w:r>
           </w:p>
@@ -7598,7 +7594,6 @@
               <w:spacing w:line="240" w:lineRule="auto"/>
             </w:pPr>
             <w:r>
-              <w:lastRenderedPageBreak/>
               <w:t>T26: Add Invalid Course - no section</w:t>
             </w:r>
           </w:p>
@@ -8385,7 +8380,6 @@
               <w:spacing w:line="240" w:lineRule="auto"/>
             </w:pPr>
             <w:r>
-              <w:lastRenderedPageBreak/>
               <w:t>T28: Add Invalid Course - section too long</w:t>
             </w:r>
           </w:p>
@@ -8756,8 +8750,6 @@
               <w:widowControl w:val="0"/>
               <w:spacing w:line="240" w:lineRule="auto"/>
             </w:pPr>
-            <w:bookmarkStart w:id="2" w:name="_GoBack"/>
-            <w:bookmarkEnd w:id="2"/>
             <w:r>
               <w:t>Error Message: Invalid section</w:t>
             </w:r>

</xml_diff>